<commit_message>
Completed work, sans proof reading.
</commit_message>
<xml_diff>
--- a/SE4003/Projects/Project 2.docx
+++ b/SE4003/Projects/Project 2.docx
@@ -1112,6 +1112,105 @@
       </w:r>
     </w:p>
     <w:p>
+      <w:r>
+        <w:t xml:space="preserve">All objects are stored in the RDBMS and this persistence is handled by </w:t>
+      </w:r>
+      <w:hyperlink r:id="rId25" w:history="1">
+        <w:r>
+          <w:rPr>
+            <w:rStyle w:val="Hyperlink"/>
+          </w:rPr>
+          <w:t>Hibernate</w:t>
+        </w:r>
+      </w:hyperlink>
+      <w:r>
+        <w:t xml:space="preserve">, an abstraction that allows us not to worry </w:t>
+      </w:r>
+      <w:r>
+        <w:t>about the underlying data layer implementation.</w:t>
+      </w:r>
+      <w:r>
+        <w:t xml:space="preserve">  In theory (and hopefully in practice, eventually) this will allow us to move to a schema-less (</w:t>
+      </w:r>
+      <w:proofErr w:type="spellStart"/>
+      <w:r>
+        <w:fldChar w:fldCharType="begin"/>
+      </w:r>
+      <w:r>
+        <w:instrText xml:space="preserve"> HYPERLINK "http://en.wikipedia.org/wiki/NoSQL" </w:instrText>
+      </w:r>
+      <w:r>
+        <w:fldChar w:fldCharType="separate"/>
+      </w:r>
+      <w:r>
+        <w:rPr>
+          <w:rStyle w:val="Hyperlink"/>
+        </w:rPr>
+        <w:t>NoSQL</w:t>
+      </w:r>
+      <w:proofErr w:type="spellEnd"/>
+      <w:r>
+        <w:fldChar w:fldCharType="end"/>
+      </w:r>
+      <w:r>
+        <w:t xml:space="preserve">) database like </w:t>
+      </w:r>
+      <w:hyperlink r:id="rId26" w:history="1">
+        <w:proofErr w:type="spellStart"/>
+        <w:r>
+          <w:rPr>
+            <w:rStyle w:val="Hyperlink"/>
+          </w:rPr>
+          <w:t>CouchDB</w:t>
+        </w:r>
+        <w:proofErr w:type="spellEnd"/>
+      </w:hyperlink>
+      <w:r>
+        <w:t>.</w:t>
+      </w:r>
+      <w:r>
+        <w:t xml:space="preserve">  This would solve a large problem for us related to extending data types in ways we have not anticipated (i.e., that don’t fit the existing data schema).</w:t>
+      </w:r>
+      <w:r>
+        <w:t xml:space="preserve">  All requests from the API that access stored data make their way through the Hibernate layer.  There is no direct access to data from the TacMark framework.</w:t>
+      </w:r>
+    </w:p>
+    <w:p>
+      <w:r>
+        <w:t xml:space="preserve">Enterprise class incremental full text indexed search (with completion and auto correction) is facilitated by </w:t>
+      </w:r>
+      <w:hyperlink r:id="rId27" w:history="1">
+        <w:proofErr w:type="spellStart"/>
+        <w:r>
+          <w:rPr>
+            <w:rStyle w:val="Hyperlink"/>
+          </w:rPr>
+          <w:t>Solr</w:t>
+        </w:r>
+        <w:proofErr w:type="spellEnd"/>
+      </w:hyperlink>
+      <w:r>
+        <w:t xml:space="preserve">.  This gives us parity with </w:t>
+      </w:r>
+      <w:r>
+        <w:t>the robust search that drives customers at Amazon and eBay, among others.</w:t>
+      </w:r>
+      <w:r>
+        <w:t xml:space="preserve">  API calls requiring access to this search functionality (e.g., searching asset descriptions, document content, or comments) are passed first to the </w:t>
+      </w:r>
+      <w:proofErr w:type="spellStart"/>
+      <w:r>
+        <w:t>Solr</w:t>
+      </w:r>
+      <w:proofErr w:type="spellEnd"/>
+      <w:r>
+        <w:t xml:space="preserve"> layer and then to Hib</w:t>
+      </w:r>
+      <w:r>
+        <w:t>ernate.</w:t>
+      </w:r>
+    </w:p>
+    <w:p>
       <w:pPr>
         <w:jc w:val="center"/>
       </w:pPr>
@@ -1136,16 +1235,28 @@
             <v:path o:extrusionok="f" gradientshapeok="t" o:connecttype="rect"/>
             <o:lock v:ext="edit" aspectratio="t"/>
           </v:shapetype>
-          <v:shape id="_x0000_i1026" type="#_x0000_t75" style="width:468pt;height:357pt" o:ole="">
-            <v:imagedata r:id="rId25" o:title=""/>
+          <v:shape id="_x0000_i1025" type="#_x0000_t75" style="width:468pt;height:357pt" o:ole="">
+            <v:imagedata r:id="rId28" o:title=""/>
           </v:shape>
-          <o:OLEObject Type="Embed" ProgID="Visio.Drawing.11" ShapeID="_x0000_i1026" DrawAspect="Content" ObjectID="_1414840028" r:id="rId26"/>
+          <o:OLEObject Type="Embed" ProgID="Visio.Drawing.11" ShapeID="_x0000_i1025" DrawAspect="Content" ObjectID="_1414843379" r:id="rId29"/>
         </w:object>
       </w:r>
     </w:p>
     <w:p>
       <w:r>
-        <w:t>A complete list of all API calls has been provided in the Appendix.</w:t>
+        <w:t>A complete list of all API calls ha</w:t>
+      </w:r>
+      <w:r>
+        <w:t>s been provided in the Appendix and comprises the entirety of what can be done with TacMark</w:t>
+      </w:r>
+      <w:r>
+        <w:rPr>
+          <w:rStyle w:val="FootnoteReference"/>
+        </w:rPr>
+        <w:footnoteReference w:id="4"/>
+      </w:r>
+      <w:r>
+        <w:t>.</w:t>
       </w:r>
     </w:p>
     <w:p>
@@ -1182,11 +1293,11 @@
         <w:jc w:val="center"/>
       </w:pPr>
       <w:r>
-        <w:object w:dxaOrig="3665" w:dyaOrig="8842">
-          <v:shape id="_x0000_i1025" type="#_x0000_t75" style="width:2in;height:347.25pt" o:ole="">
-            <v:imagedata r:id="rId27" o:title=""/>
+        <w:object w:dxaOrig="5681" w:dyaOrig="8601">
+          <v:shape id="_x0000_i1026" type="#_x0000_t75" style="width:249pt;height:376.5pt" o:ole="">
+            <v:imagedata r:id="rId30" o:title=""/>
           </v:shape>
-          <o:OLEObject Type="Embed" ProgID="Visio.Drawing.11" ShapeID="_x0000_i1025" DrawAspect="Content" ObjectID="_1414840029" r:id="rId28"/>
+          <o:OLEObject Type="Embed" ProgID="Visio.Drawing.11" ShapeID="_x0000_i1026" DrawAspect="Content" ObjectID="_1414843380" r:id="rId31"/>
         </w:object>
       </w:r>
     </w:p>
@@ -1206,7 +1317,7 @@
         <w:rPr>
           <w:rStyle w:val="FootnoteReference"/>
         </w:rPr>
-        <w:footnoteReference w:id="4"/>
+        <w:footnoteReference w:id="5"/>
       </w:r>
       <w:r>
         <w:t xml:space="preserve">, by the </w:t>
@@ -1224,6 +1335,26 @@
       <w:r>
         <w:t>) API call.</w:t>
       </w:r>
+      <w:r>
+        <w:t xml:space="preserve">  This is one of over sixty-five calls that comprise the TacMark API.</w:t>
+      </w:r>
+      <w:r>
+        <w:t xml:space="preserve">  Since this call accesses indexed data, it </w:t>
+      </w:r>
+      <w:r>
+        <w:t xml:space="preserve">relies on the </w:t>
+      </w:r>
+      <w:proofErr w:type="spellStart"/>
+      <w:r>
+        <w:t>Solr</w:t>
+      </w:r>
+      <w:proofErr w:type="spellEnd"/>
+      <w:r>
+        <w:t xml:space="preserve"> layer to facilitate the search results.  TacMark knows nothing of the stored data and leverages Hibernate through its Unit of Work implementation</w:t>
+      </w:r>
+      <w:r>
+        <w:t xml:space="preserve"> which allows transaction control including commit and roll-back.</w:t>
+      </w:r>
     </w:p>
     <w:p>
       <w:pPr>
@@ -1231,6 +1362,32 @@
       </w:pPr>
       <w:r>
         <w:t>Insights</w:t>
+      </w:r>
+    </w:p>
+    <w:p>
+      <w:r>
+        <w:t>We have created a very complex system that, despite its complexity, is amenable to refactoring.  By following a strict paradigm of abstraction, encapsulation, and loose coupling we are able to exercise agile development strategies, respond quickly to user requests, empower third-party development of plug-ins and clients, and integrate new members of the development team into meaningful roles without being overwhelmed.</w:t>
+      </w:r>
+      <w:r>
+        <w:t xml:space="preserve">  </w:t>
+      </w:r>
+    </w:p>
+    <w:p>
+      <w:r>
+        <w:lastRenderedPageBreak/>
+        <w:t>Throughout this process I have become an advocate of throwing away code.  As the team</w:t>
+      </w:r>
+      <w:r>
+        <w:t xml:space="preserve"> matures </w:t>
+      </w:r>
+      <w:r>
+        <w:t>its understanding</w:t>
+      </w:r>
+      <w:r>
+        <w:t xml:space="preserve"> of a given problem space, further development on a less-than-solid foundation of legacy code can only progress to the point that it reaches the boundaries of the existing infrastructure.  </w:t>
+      </w:r>
+      <w:r>
+        <w:t>Leveraging software patterns like those in “Design Patterns” (Gama, et. al), “Pattern-Oriented Software Architecture” (Buschmann, et. al.), and especially “Patterns of Enterprise Application Architecture” (Fowler) not only allow teams to communicate efficiently but also facilitate documentation and division of labor.</w:t>
       </w:r>
     </w:p>
     <w:p>
@@ -10099,6 +10256,27 @@
     </w:p>
   </w:footnote>
   <w:footnote w:id="4">
+    <w:p>
+      <w:pPr>
+        <w:pStyle w:val="FootnoteText"/>
+      </w:pPr>
+      <w:r>
+        <w:rPr>
+          <w:rStyle w:val="FootnoteReference"/>
+        </w:rPr>
+        <w:footnoteRef/>
+      </w:r>
+      <w:r>
+        <w:t xml:space="preserve"> </w:t>
+      </w:r>
+      <w:proofErr w:type="gramStart"/>
+      <w:r>
+        <w:t>The definition of a feature-complete API.</w:t>
+      </w:r>
+      <w:proofErr w:type="gramEnd"/>
+    </w:p>
+  </w:footnote>
+  <w:footnote w:id="5">
     <w:p>
       <w:pPr>
         <w:pStyle w:val="FootnoteText"/>
@@ -11678,7 +11856,7 @@
 </file>
 
 <file path=customXml/itemProps1.xml><?xml version="1.0" encoding="utf-8"?>
-<ds:datastoreItem xmlns:ds="http://schemas.openxmlformats.org/officeDocument/2006/customXml" ds:itemID="{3A49E2B3-F221-41A8-920D-889C66A306EB}">
+<ds:datastoreItem xmlns:ds="http://schemas.openxmlformats.org/officeDocument/2006/customXml" ds:itemID="{F5B398BA-BC14-482B-9E3B-652B6CAFFC9C}">
   <ds:schemaRefs>
     <ds:schemaRef ds:uri="http://schemas.openxmlformats.org/officeDocument/2006/bibliography"/>
   </ds:schemaRefs>

</xml_diff>